<commit_message>
Working on Home Module 2
</commit_message>
<xml_diff>
--- a/Module01/Module01HW1.docx
+++ b/Module01/Module01HW1.docx
@@ -7,7 +7,10 @@
         <w:pStyle w:val="Title"/>
       </w:pPr>
       <w:r>
-        <w:t>Stat 6021: Homework Set 1, Name: H. Diana McSpadden, UID: hdm5s</w:t>
+        <w:t>S</w:t>
+      </w:r>
+      <w:r>
+        <w:t>tat 6021: Homework Set 1, Name: H. Diana McSpadden, UID: hdm5s</w:t>
       </w:r>
     </w:p>
     <w:p>
@@ -80,7 +83,15 @@
         <w:t>45 recent calls on users</w:t>
       </w:r>
       <w:r>
-        <w:t xml:space="preserve"> to perform routine preventive maintenance service; for each call, Serviced is the number of copiers serviced and Minutes is the total number of minutes spent by the service person.</w:t>
+        <w:t xml:space="preserve"> to perform routine preventive maintenance service; for each call, </w:t>
+      </w:r>
+      <w:proofErr w:type="gramStart"/>
+      <w:r>
+        <w:t>Serviced</w:t>
+      </w:r>
+      <w:proofErr w:type="gramEnd"/>
+      <w:r>
+        <w:t xml:space="preserve"> is the number of copiers serviced and Minutes is the total number of minutes spent by the service person.</w:t>
       </w:r>
     </w:p>
     <w:p>
@@ -123,7 +134,21 @@
         <w:rPr>
           <w:rStyle w:val="CommentTok"/>
         </w:rPr>
-        <w:t>#getwd()</w:t>
+        <w:t>#</w:t>
+      </w:r>
+      <w:proofErr w:type="gramStart"/>
+      <w:r>
+        <w:rPr>
+          <w:rStyle w:val="CommentTok"/>
+        </w:rPr>
+        <w:t>getwd(</w:t>
+      </w:r>
+      <w:proofErr w:type="gramEnd"/>
+      <w:r>
+        <w:rPr>
+          <w:rStyle w:val="CommentTok"/>
+        </w:rPr>
+        <w:t>)</w:t>
       </w:r>
       <w:r>
         <w:br/>
@@ -140,12 +165,14 @@
         </w:rPr>
         <w:t xml:space="preserve"> </w:t>
       </w:r>
+      <w:proofErr w:type="spellStart"/>
       <w:r>
         <w:rPr>
           <w:rStyle w:val="KeywordTok"/>
         </w:rPr>
         <w:t>read.table</w:t>
       </w:r>
+      <w:proofErr w:type="spellEnd"/>
       <w:r>
         <w:rPr>
           <w:rStyle w:val="NormalTok"/>
@@ -164,11 +191,19 @@
         </w:rPr>
         <w:t xml:space="preserve">, </w:t>
       </w:r>
+      <w:proofErr w:type="spellStart"/>
       <w:r>
         <w:rPr>
           <w:rStyle w:val="DataTypeTok"/>
         </w:rPr>
-        <w:t>sep=</w:t>
+        <w:t>sep</w:t>
+      </w:r>
+      <w:proofErr w:type="spellEnd"/>
+      <w:r>
+        <w:rPr>
+          <w:rStyle w:val="DataTypeTok"/>
+        </w:rPr>
+        <w:t>=</w:t>
       </w:r>
       <w:r>
         <w:rPr>
@@ -421,6 +456,7 @@
         </w:rPr>
         <w:t>x=</w:t>
       </w:r>
+      <w:proofErr w:type="spellStart"/>
       <w:r>
         <w:rPr>
           <w:rStyle w:val="NormalTok"/>
@@ -437,7 +473,14 @@
         <w:rPr>
           <w:rStyle w:val="NormalTok"/>
         </w:rPr>
-        <w:t xml:space="preserve">Serviced, </w:t>
+        <w:t>Serviced</w:t>
+      </w:r>
+      <w:proofErr w:type="spellEnd"/>
+      <w:r>
+        <w:rPr>
+          <w:rStyle w:val="NormalTok"/>
+        </w:rPr>
+        <w:t xml:space="preserve">, </w:t>
       </w:r>
       <w:r>
         <w:rPr>
@@ -445,6 +488,7 @@
         </w:rPr>
         <w:t>y=</w:t>
       </w:r>
+      <w:proofErr w:type="spellStart"/>
       <w:r>
         <w:rPr>
           <w:rStyle w:val="NormalTok"/>
@@ -461,7 +505,14 @@
         <w:rPr>
           <w:rStyle w:val="NormalTok"/>
         </w:rPr>
-        <w:t xml:space="preserve">Minutes, </w:t>
+        <w:t>Minutes</w:t>
+      </w:r>
+      <w:proofErr w:type="spellEnd"/>
+      <w:r>
+        <w:rPr>
+          <w:rStyle w:val="NormalTok"/>
+        </w:rPr>
+        <w:t xml:space="preserve">, </w:t>
       </w:r>
       <w:r>
         <w:rPr>
@@ -481,11 +532,19 @@
         </w:rPr>
         <w:t xml:space="preserve">, </w:t>
       </w:r>
+      <w:proofErr w:type="spellStart"/>
       <w:r>
         <w:rPr>
           <w:rStyle w:val="DataTypeTok"/>
         </w:rPr>
-        <w:t>xlab =</w:t>
+        <w:t>xlab</w:t>
+      </w:r>
+      <w:proofErr w:type="spellEnd"/>
+      <w:r>
+        <w:rPr>
+          <w:rStyle w:val="DataTypeTok"/>
+        </w:rPr>
+        <w:t xml:space="preserve"> =</w:t>
       </w:r>
       <w:r>
         <w:rPr>
@@ -505,11 +564,19 @@
         </w:rPr>
         <w:t xml:space="preserve">, </w:t>
       </w:r>
+      <w:proofErr w:type="spellStart"/>
       <w:r>
         <w:rPr>
           <w:rStyle w:val="DataTypeTok"/>
         </w:rPr>
-        <w:t>ylab =</w:t>
+        <w:t>ylab</w:t>
+      </w:r>
+      <w:proofErr w:type="spellEnd"/>
+      <w:r>
+        <w:rPr>
+          <w:rStyle w:val="DataTypeTok"/>
+        </w:rPr>
+        <w:t xml:space="preserve"> =</w:t>
       </w:r>
       <w:r>
         <w:rPr>
@@ -610,7 +677,20 @@
       <w:bookmarkStart w:id="6" w:name="Xc0ef351951886b80a01d81188ddfae5ce6520b3"/>
       <w:r>
         <w:lastRenderedPageBreak/>
-        <w:t>1c: Use the lm() function to fit a linear regression for the two variables.</w:t>
+        <w:t xml:space="preserve">1c: Use the </w:t>
+      </w:r>
+      <w:proofErr w:type="spellStart"/>
+      <w:proofErr w:type="gramStart"/>
+      <w:r>
+        <w:t>lm</w:t>
+      </w:r>
+      <w:proofErr w:type="spellEnd"/>
+      <w:r>
+        <w:t>(</w:t>
+      </w:r>
+      <w:proofErr w:type="gramEnd"/>
+      <w:r>
+        <w:t>) function to fit a linear regression for the two variables.</w:t>
       </w:r>
       <w:bookmarkEnd w:id="6"/>
     </w:p>
@@ -619,18 +699,34 @@
         <w:pStyle w:val="FirstParagraph"/>
       </w:pPr>
       <w:r>
-        <w:t>Where are the values of B1, B0, R2, and sigma-hat2 for this linear regression? ’’’</w:t>
+        <w:t>Where are the values of B1, B0, R2, and sigma-hat2 for this linear regression</w:t>
+      </w:r>
+      <w:proofErr w:type="gramStart"/>
+      <w:r>
+        <w:t>? ’</w:t>
+      </w:r>
+      <w:proofErr w:type="gramEnd"/>
+      <w:r>
+        <w:t>’’</w:t>
       </w:r>
     </w:p>
     <w:p>
       <w:pPr>
         <w:pStyle w:val="SourceCode"/>
       </w:pPr>
+      <w:proofErr w:type="spellStart"/>
       <w:r>
         <w:rPr>
           <w:rStyle w:val="NormalTok"/>
         </w:rPr>
-        <w:t>lmodel =</w:t>
+        <w:t>lmodel</w:t>
+      </w:r>
+      <w:proofErr w:type="spellEnd"/>
+      <w:r>
+        <w:rPr>
+          <w:rStyle w:val="NormalTok"/>
+        </w:rPr>
+        <w:t xml:space="preserve"> =</w:t>
       </w:r>
       <w:r>
         <w:rPr>
@@ -638,12 +734,14 @@
         </w:rPr>
         <w:t xml:space="preserve"> </w:t>
       </w:r>
+      <w:proofErr w:type="spellStart"/>
       <w:r>
         <w:rPr>
           <w:rStyle w:val="KeywordTok"/>
         </w:rPr>
         <w:t>lm</w:t>
       </w:r>
+      <w:proofErr w:type="spellEnd"/>
       <w:r>
         <w:rPr>
           <w:rStyle w:val="NormalTok"/>
@@ -663,7 +761,21 @@
         <w:rPr>
           <w:rStyle w:val="NormalTok"/>
         </w:rPr>
-        <w:t>(lmodel)</w:t>
+        <w:t>(</w:t>
+      </w:r>
+      <w:proofErr w:type="spellStart"/>
+      <w:r>
+        <w:rPr>
+          <w:rStyle w:val="NormalTok"/>
+        </w:rPr>
+        <w:t>lmodel</w:t>
+      </w:r>
+      <w:proofErr w:type="spellEnd"/>
+      <w:r>
+        <w:rPr>
+          <w:rStyle w:val="NormalTok"/>
+        </w:rPr>
+        <w:t>)</w:t>
       </w:r>
     </w:p>
     <w:p>
@@ -692,7 +804,21 @@
         <w:rPr>
           <w:rStyle w:val="VerbatimChar"/>
         </w:rPr>
-        <w:t>## lm(formula = data)</w:t>
+        <w:t xml:space="preserve">## </w:t>
+      </w:r>
+      <w:proofErr w:type="spellStart"/>
+      <w:r>
+        <w:rPr>
+          <w:rStyle w:val="VerbatimChar"/>
+        </w:rPr>
+        <w:t>lm</w:t>
+      </w:r>
+      <w:proofErr w:type="spellEnd"/>
+      <w:r>
+        <w:rPr>
+          <w:rStyle w:val="VerbatimChar"/>
+        </w:rPr>
+        <w:t>(formula = data)</w:t>
       </w:r>
       <w:r>
         <w:br/>
@@ -755,7 +881,21 @@
         <w:rPr>
           <w:rStyle w:val="VerbatimChar"/>
         </w:rPr>
-        <w:t xml:space="preserve">##             Estimate Std. Error t value Pr(&gt;|t|)    </w:t>
+        <w:t xml:space="preserve">##             Estimate Std. Error t value </w:t>
+      </w:r>
+      <w:proofErr w:type="spellStart"/>
+      <w:r>
+        <w:rPr>
+          <w:rStyle w:val="VerbatimChar"/>
+        </w:rPr>
+        <w:t>Pr</w:t>
+      </w:r>
+      <w:proofErr w:type="spellEnd"/>
+      <w:r>
+        <w:rPr>
+          <w:rStyle w:val="VerbatimChar"/>
+        </w:rPr>
+        <w:t xml:space="preserve">(&gt;|t|)    </w:t>
       </w:r>
       <w:r>
         <w:br/>
@@ -791,7 +931,21 @@
         <w:rPr>
           <w:rStyle w:val="VerbatimChar"/>
         </w:rPr>
-        <w:t>## Signif. codes:  0 '***' 0.001 '**' 0.01 '*' 0.05 '.' 0.1 ' ' 1</w:t>
+        <w:t xml:space="preserve">## </w:t>
+      </w:r>
+      <w:proofErr w:type="spellStart"/>
+      <w:r>
+        <w:rPr>
+          <w:rStyle w:val="VerbatimChar"/>
+        </w:rPr>
+        <w:t>Signif</w:t>
+      </w:r>
+      <w:proofErr w:type="spellEnd"/>
+      <w:r>
+        <w:rPr>
+          <w:rStyle w:val="VerbatimChar"/>
+        </w:rPr>
+        <w:t>. codes:  0 '***' 0.001 '**' 0.01 '*' 0.05 '.' 0.1 ' ' 1</w:t>
       </w:r>
       <w:r>
         <w:br/>
@@ -837,12 +991,21 @@
           <w:lang w:val="es-ES"/>
         </w:rPr>
       </w:pPr>
+      <w:proofErr w:type="spellStart"/>
       <w:r>
         <w:rPr>
           <w:rStyle w:val="NormalTok"/>
           <w:lang w:val="es-ES"/>
         </w:rPr>
-        <w:t>lmodel_sigma =</w:t>
+        <w:t>lmodel_sigma</w:t>
+      </w:r>
+      <w:proofErr w:type="spellEnd"/>
+      <w:r>
+        <w:rPr>
+          <w:rStyle w:val="NormalTok"/>
+          <w:lang w:val="es-ES"/>
+        </w:rPr>
+        <w:t xml:space="preserve"> =</w:t>
       </w:r>
       <w:r>
         <w:rPr>
@@ -863,21 +1026,39 @@
           <w:rStyle w:val="NormalTok"/>
           <w:lang w:val="es-ES"/>
         </w:rPr>
-        <w:t>(lmodel)</w:t>
-      </w:r>
-      <w:r>
-        <w:rPr>
-          <w:lang w:val="es-ES"/>
-        </w:rPr>
-        <w:br/>
-      </w:r>
+        <w:t>(</w:t>
+      </w:r>
+      <w:proofErr w:type="spellStart"/>
       <w:r>
         <w:rPr>
           <w:rStyle w:val="NormalTok"/>
           <w:lang w:val="es-ES"/>
         </w:rPr>
+        <w:t>lmodel</w:t>
+      </w:r>
+      <w:proofErr w:type="spellEnd"/>
+      <w:r>
+        <w:rPr>
+          <w:rStyle w:val="NormalTok"/>
+          <w:lang w:val="es-ES"/>
+        </w:rPr>
+        <w:t>)</w:t>
+      </w:r>
+      <w:r>
+        <w:rPr>
+          <w:lang w:val="es-ES"/>
+        </w:rPr>
+        <w:br/>
+      </w:r>
+      <w:proofErr w:type="spellStart"/>
+      <w:r>
+        <w:rPr>
+          <w:rStyle w:val="NormalTok"/>
+          <w:lang w:val="es-ES"/>
+        </w:rPr>
         <w:t>lmodel_sigma</w:t>
       </w:r>
+      <w:proofErr w:type="spellEnd"/>
     </w:p>
     <w:p>
       <w:pPr>
@@ -968,7 +1149,15 @@
       </w:pPr>
       <w:r>
         <w:lastRenderedPageBreak/>
-        <w:t>B0 Interpretation: B0 tells us that a service call for 0 minutes would take negative 0.5802 minutes, which does not makes sense, and a service call for 0 copiers also does not make sense.</w:t>
+        <w:t xml:space="preserve">B0 Interpretation: B0 tells us that a service call for 0 minutes would take negative 0.5802 minutes, which does not </w:t>
+      </w:r>
+      <w:proofErr w:type="gramStart"/>
+      <w:r>
+        <w:t>makes</w:t>
+      </w:r>
+      <w:proofErr w:type="gramEnd"/>
+      <w:r>
+        <w:t xml:space="preserve"> sense, and a service call for 0 copiers also does not make sense.</w:t>
       </w:r>
     </w:p>
     <w:p>
@@ -977,7 +1166,20 @@
       </w:pPr>
       <w:bookmarkStart w:id="8" w:name="X86e03795d982a193313d7d4ebe5692c0a1ed0c5"/>
       <w:r>
-        <w:t>1e: Use the anova() function to produce the ANOVA table for this linear regression.</w:t>
+        <w:t xml:space="preserve">1e: Use the </w:t>
+      </w:r>
+      <w:proofErr w:type="spellStart"/>
+      <w:proofErr w:type="gramStart"/>
+      <w:r>
+        <w:t>anova</w:t>
+      </w:r>
+      <w:proofErr w:type="spellEnd"/>
+      <w:r>
+        <w:t>(</w:t>
+      </w:r>
+      <w:proofErr w:type="gramEnd"/>
+      <w:r>
+        <w:t>) function to produce the ANOVA table for this linear regression.</w:t>
       </w:r>
       <w:bookmarkEnd w:id="8"/>
     </w:p>
@@ -986,24 +1188,48 @@
         <w:pStyle w:val="FirstParagraph"/>
       </w:pPr>
       <w:r>
-        <w:t>What is the value of the ANOVA F statistic? What null and alternative hypotheses are being tested here? What is a relevant conclusion based on this ANOVA F statistic? ’’’</w:t>
+        <w:t>What is the value of the ANOVA F statistic? What null and alternative hypotheses are being tested here? What is a relevant conclusion based on this ANOVA F statistic</w:t>
+      </w:r>
+      <w:proofErr w:type="gramStart"/>
+      <w:r>
+        <w:t>? ’</w:t>
+      </w:r>
+      <w:proofErr w:type="gramEnd"/>
+      <w:r>
+        <w:t>’’</w:t>
       </w:r>
     </w:p>
     <w:p>
       <w:pPr>
         <w:pStyle w:val="SourceCode"/>
       </w:pPr>
+      <w:proofErr w:type="spellStart"/>
       <w:r>
         <w:rPr>
           <w:rStyle w:val="KeywordTok"/>
         </w:rPr>
         <w:t>anova</w:t>
       </w:r>
+      <w:proofErr w:type="spellEnd"/>
       <w:r>
         <w:rPr>
           <w:rStyle w:val="NormalTok"/>
         </w:rPr>
-        <w:t>(lmodel)</w:t>
+        <w:t>(</w:t>
+      </w:r>
+      <w:proofErr w:type="spellStart"/>
+      <w:r>
+        <w:rPr>
+          <w:rStyle w:val="NormalTok"/>
+        </w:rPr>
+        <w:t>lmodel</w:t>
+      </w:r>
+      <w:proofErr w:type="spellEnd"/>
+      <w:r>
+        <w:rPr>
+          <w:rStyle w:val="NormalTok"/>
+        </w:rPr>
+        <w:t>)</w:t>
       </w:r>
     </w:p>
     <w:p>
@@ -1041,7 +1267,49 @@
         <w:rPr>
           <w:rStyle w:val="VerbatimChar"/>
         </w:rPr>
-        <w:t xml:space="preserve">##           Df Sum Sq Mean Sq F value    Pr(&gt;F)    </w:t>
+        <w:t xml:space="preserve">##           Df Sum </w:t>
+      </w:r>
+      <w:proofErr w:type="spellStart"/>
+      <w:r>
+        <w:rPr>
+          <w:rStyle w:val="VerbatimChar"/>
+        </w:rPr>
+        <w:t>Sq</w:t>
+      </w:r>
+      <w:proofErr w:type="spellEnd"/>
+      <w:r>
+        <w:rPr>
+          <w:rStyle w:val="VerbatimChar"/>
+        </w:rPr>
+        <w:t xml:space="preserve"> Mean </w:t>
+      </w:r>
+      <w:proofErr w:type="spellStart"/>
+      <w:r>
+        <w:rPr>
+          <w:rStyle w:val="VerbatimChar"/>
+        </w:rPr>
+        <w:t>Sq</w:t>
+      </w:r>
+      <w:proofErr w:type="spellEnd"/>
+      <w:r>
+        <w:rPr>
+          <w:rStyle w:val="VerbatimChar"/>
+        </w:rPr>
+        <w:t xml:space="preserve"> F value    </w:t>
+      </w:r>
+      <w:proofErr w:type="spellStart"/>
+      <w:r>
+        <w:rPr>
+          <w:rStyle w:val="VerbatimChar"/>
+        </w:rPr>
+        <w:t>Pr</w:t>
+      </w:r>
+      <w:proofErr w:type="spellEnd"/>
+      <w:r>
+        <w:rPr>
+          <w:rStyle w:val="VerbatimChar"/>
+        </w:rPr>
+        <w:t xml:space="preserve">(&gt;F)    </w:t>
       </w:r>
       <w:r>
         <w:br/>
@@ -1077,7 +1345,21 @@
         <w:rPr>
           <w:rStyle w:val="VerbatimChar"/>
         </w:rPr>
-        <w:t>## Signif. codes:  0 '***' 0.001 '**' 0.01 '*' 0.05 '.' 0.1 ' ' 1</w:t>
+        <w:t xml:space="preserve">## </w:t>
+      </w:r>
+      <w:proofErr w:type="spellStart"/>
+      <w:r>
+        <w:rPr>
+          <w:rStyle w:val="VerbatimChar"/>
+        </w:rPr>
+        <w:t>Signif</w:t>
+      </w:r>
+      <w:proofErr w:type="spellEnd"/>
+      <w:r>
+        <w:rPr>
+          <w:rStyle w:val="VerbatimChar"/>
+        </w:rPr>
+        <w:t>. codes:  0 '***' 0.001 '**' 0.01 '*' 0.05 '.' 0.1 ' ' 1</w:t>
       </w:r>
     </w:p>
     <w:p>
@@ -1112,7 +1394,15 @@
         <w:pStyle w:val="BodyText"/>
       </w:pPr>
       <w:r>
-        <w:t>Ha: B1 != 0, or that the slope of the simple linear regression equation does not equal 0.</w:t>
+        <w:t>Ha: B</w:t>
+      </w:r>
+      <w:proofErr w:type="gramStart"/>
+      <w:r>
+        <w:t>1 !</w:t>
+      </w:r>
+      <w:proofErr w:type="gramEnd"/>
+      <w:r>
+        <w:t>= 0, or that the slope of the simple linear regression equation does not equal 0.</w:t>
       </w:r>
     </w:p>
     <w:p>
@@ -1158,7 +1448,23 @@
       </w:pPr>
       <w:bookmarkStart w:id="10" w:name="X32c47862b59b02f3494cab544a9bbfa5d529eb9"/>
       <w:r>
-        <w:t>2.a For each individual observation, calculate its predicted score on the second quiz y-hat-i and the residual e-i.</w:t>
+        <w:t>2.a For each individual observation, calculate its predicted score on the second quiz y-hat-</w:t>
+      </w:r>
+      <w:proofErr w:type="spellStart"/>
+      <w:r>
+        <w:t>i</w:t>
+      </w:r>
+      <w:proofErr w:type="spellEnd"/>
+      <w:r>
+        <w:t xml:space="preserve"> and the residual e-</w:t>
+      </w:r>
+      <w:proofErr w:type="spellStart"/>
+      <w:r>
+        <w:t>i</w:t>
+      </w:r>
+      <w:proofErr w:type="spellEnd"/>
+      <w:r>
+        <w:t>.</w:t>
       </w:r>
       <w:bookmarkEnd w:id="10"/>
     </w:p>
@@ -1167,7 +1473,31 @@
         <w:pStyle w:val="FirstParagraph"/>
       </w:pPr>
       <w:r>
-        <w:t>y-hat-i = 20 + (0.8)(x-i)</w:t>
+        <w:t>y-hat-</w:t>
+      </w:r>
+      <w:proofErr w:type="spellStart"/>
+      <w:r>
+        <w:t>i</w:t>
+      </w:r>
+      <w:proofErr w:type="spellEnd"/>
+      <w:r>
+        <w:t xml:space="preserve"> = 20 + (</w:t>
+      </w:r>
+      <w:proofErr w:type="gramStart"/>
+      <w:r>
+        <w:t>0.8)(</w:t>
+      </w:r>
+      <w:proofErr w:type="gramEnd"/>
+      <w:r>
+        <w:t>x-</w:t>
+      </w:r>
+      <w:proofErr w:type="spellStart"/>
+      <w:r>
+        <w:t>i</w:t>
+      </w:r>
+      <w:proofErr w:type="spellEnd"/>
+      <w:r>
+        <w:t>)</w:t>
       </w:r>
     </w:p>
     <w:p>
@@ -1175,7 +1505,23 @@
         <w:pStyle w:val="BodyText"/>
       </w:pPr>
       <w:r>
-        <w:t>e-i = (y-i) - (y-hat)</w:t>
+        <w:t>e-</w:t>
+      </w:r>
+      <w:proofErr w:type="spellStart"/>
+      <w:r>
+        <w:t>i</w:t>
+      </w:r>
+      <w:proofErr w:type="spellEnd"/>
+      <w:r>
+        <w:t xml:space="preserve"> = (y-</w:t>
+      </w:r>
+      <w:proofErr w:type="spellStart"/>
+      <w:r>
+        <w:t>i</w:t>
+      </w:r>
+      <w:proofErr w:type="spellEnd"/>
+      <w:r>
+        <w:t>) - (y-hat)</w:t>
       </w:r>
     </w:p>
     <w:tbl>
@@ -1333,8 +1679,13 @@
             </w:pPr>
             <w:r>
               <w:lastRenderedPageBreak/>
-              <w:t>x-i</w:t>
-            </w:r>
+              <w:t>x-</w:t>
+            </w:r>
+            <w:proofErr w:type="spellStart"/>
+            <w:r>
+              <w:t>i</w:t>
+            </w:r>
+            <w:proofErr w:type="spellEnd"/>
           </w:p>
         </w:tc>
         <w:tc>
@@ -1433,8 +1784,13 @@
               <w:jc w:val="center"/>
             </w:pPr>
             <w:r>
-              <w:t>y-i</w:t>
-            </w:r>
+              <w:t>y-</w:t>
+            </w:r>
+            <w:proofErr w:type="spellStart"/>
+            <w:r>
+              <w:t>i</w:t>
+            </w:r>
+            <w:proofErr w:type="spellEnd"/>
           </w:p>
         </w:tc>
         <w:tc>
@@ -1533,8 +1889,13 @@
               <w:jc w:val="center"/>
             </w:pPr>
             <w:r>
-              <w:t>y-hat-i</w:t>
-            </w:r>
+              <w:t>y-hat-</w:t>
+            </w:r>
+            <w:proofErr w:type="spellStart"/>
+            <w:r>
+              <w:t>i</w:t>
+            </w:r>
+            <w:proofErr w:type="spellEnd"/>
           </w:p>
         </w:tc>
         <w:tc>
@@ -1633,8 +1994,13 @@
               <w:jc w:val="center"/>
             </w:pPr>
             <w:r>
-              <w:t>e-i</w:t>
-            </w:r>
+              <w:t>e-</w:t>
+            </w:r>
+            <w:proofErr w:type="spellStart"/>
+            <w:r>
+              <w:t>i</w:t>
+            </w:r>
+            <w:proofErr w:type="spellEnd"/>
           </w:p>
         </w:tc>
         <w:tc>
@@ -1746,7 +2112,23 @@
         <w:pStyle w:val="BodyText"/>
       </w:pPr>
       <w:r>
-        <w:t>SS-R = SUM[((y-i)- (y-bar))^2]</w:t>
+        <w:t>SS-R = SUM[((y-</w:t>
+      </w:r>
+      <w:proofErr w:type="spellStart"/>
+      <w:r>
+        <w:t>i</w:t>
+      </w:r>
+      <w:proofErr w:type="spellEnd"/>
+      <w:r>
+        <w:t>)- (y-bar</w:t>
+      </w:r>
+      <w:proofErr w:type="gramStart"/>
+      <w:r>
+        <w:t>))^</w:t>
+      </w:r>
+      <w:proofErr w:type="gramEnd"/>
+      <w:r>
+        <w:t>2]</w:t>
       </w:r>
     </w:p>
     <w:p>
@@ -1768,7 +2150,23 @@
         <w:pStyle w:val="BodyText"/>
       </w:pPr>
       <w:r>
-        <w:t>SS-res = SUM[((y-i) - (y-hat))^2]</w:t>
+        <w:t>SS-res = SUM[((y-</w:t>
+      </w:r>
+      <w:proofErr w:type="spellStart"/>
+      <w:r>
+        <w:t>i</w:t>
+      </w:r>
+      <w:proofErr w:type="spellEnd"/>
+      <w:r>
+        <w:t>) - (y-hat</w:t>
+      </w:r>
+      <w:proofErr w:type="gramStart"/>
+      <w:r>
+        <w:t>))^</w:t>
+      </w:r>
+      <w:proofErr w:type="gramEnd"/>
+      <w:r>
+        <w:t>2]</w:t>
       </w:r>
     </w:p>
     <w:tbl>
@@ -2241,8 +2639,13 @@
         <w:pStyle w:val="BodyText"/>
       </w:pPr>
       <w:r>
-        <w:t>Is F0 &gt; F-.01,1,4 ?</w:t>
-      </w:r>
+        <w:t>Is F0 &gt; F-.01,1,</w:t>
+      </w:r>
+      <w:proofErr w:type="gramStart"/>
+      <w:r>
+        <w:t>4 ?</w:t>
+      </w:r>
+      <w:proofErr w:type="gramEnd"/>
     </w:p>
     <w:p>
       <w:pPr>
@@ -2432,13 +2835,122 @@
       </w:pPr>
       <w:r>
         <w:lastRenderedPageBreak/>
-        <w:t>Image 3bc</w:t>
+        <w:t>Image 3b</w:t>
       </w:r>
     </w:p>
     <w:p>
       <w:pPr>
         <w:pStyle w:val="BodyText"/>
       </w:pPr>
+      <w:r>
+        <w:rPr>
+          <w:noProof/>
+        </w:rPr>
+        <mc:AlternateContent>
+          <mc:Choice Requires="wpi">
+            <w:drawing>
+              <wp:anchor distT="0" distB="0" distL="114300" distR="114300" simplePos="0" relativeHeight="251664384" behindDoc="0" locked="0" layoutInCell="1" allowOverlap="1" wp14:anchorId="2D1C45D1" wp14:editId="552E6A28">
+                <wp:simplePos x="0" y="0"/>
+                <wp:positionH relativeFrom="column">
+                  <wp:posOffset>906180</wp:posOffset>
+                </wp:positionH>
+                <wp:positionV relativeFrom="paragraph">
+                  <wp:posOffset>4657315</wp:posOffset>
+                </wp:positionV>
+                <wp:extent cx="3027240" cy="367560"/>
+                <wp:effectExtent l="38100" t="38100" r="40005" b="52070"/>
+                <wp:wrapNone/>
+                <wp:docPr id="10" name="Ink 10"/>
+                <wp:cNvGraphicFramePr/>
+                <a:graphic xmlns:a="http://schemas.openxmlformats.org/drawingml/2006/main">
+                  <a:graphicData uri="http://schemas.microsoft.com/office/word/2010/wordprocessingInk">
+                    <w14:contentPart bwMode="auto" r:id="rId9">
+                      <w14:nvContentPartPr>
+                        <w14:cNvContentPartPr/>
+                      </w14:nvContentPartPr>
+                      <w14:xfrm>
+                        <a:off x="0" y="0"/>
+                        <a:ext cx="3027240" cy="367560"/>
+                      </w14:xfrm>
+                    </w14:contentPart>
+                  </a:graphicData>
+                </a:graphic>
+              </wp:anchor>
+            </w:drawing>
+          </mc:Choice>
+          <mc:Fallback>
+            <w:pict>
+              <v:shapetype w14:anchorId="19458EAF" id="_x0000_t75" coordsize="21600,21600" o:spt="75" o:preferrelative="t" path="m@4@5l@4@11@9@11@9@5xe" filled="f" stroked="f">
+                <v:stroke joinstyle="miter"/>
+                <v:formulas>
+                  <v:f eqn="if lineDrawn pixelLineWidth 0"/>
+                  <v:f eqn="sum @0 1 0"/>
+                  <v:f eqn="sum 0 0 @1"/>
+                  <v:f eqn="prod @2 1 2"/>
+                  <v:f eqn="prod @3 21600 pixelWidth"/>
+                  <v:f eqn="prod @3 21600 pixelHeight"/>
+                  <v:f eqn="sum @0 0 1"/>
+                  <v:f eqn="prod @6 1 2"/>
+                  <v:f eqn="prod @7 21600 pixelWidth"/>
+                  <v:f eqn="sum @8 21600 0"/>
+                  <v:f eqn="prod @7 21600 pixelHeight"/>
+                  <v:f eqn="sum @10 21600 0"/>
+                </v:formulas>
+                <v:path o:extrusionok="f" gradientshapeok="t" o:connecttype="rect"/>
+                <o:lock v:ext="edit" aspectratio="t"/>
+              </v:shapetype>
+              <v:shape id="Ink 10" o:spid="_x0000_s1026" type="#_x0000_t75" style="position:absolute;margin-left:70.65pt;margin-top:366pt;width:239.75pt;height:30.4pt;z-index:251664384;visibility:visible;mso-wrap-style:square;mso-wrap-distance-left:9pt;mso-wrap-distance-top:0;mso-wrap-distance-right:9pt;mso-wrap-distance-bottom:0;mso-position-horizontal:absolute;mso-position-horizontal-relative:text;mso-position-vertical:absolute;mso-position-vertical-relative:text" o:gfxdata="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">
+                <v:imagedata r:id="rId10" o:title=""/>
+              </v:shape>
+            </w:pict>
+          </mc:Fallback>
+        </mc:AlternateContent>
+      </w:r>
+      <w:r>
+        <w:rPr>
+          <w:noProof/>
+        </w:rPr>
+        <mc:AlternateContent>
+          <mc:Choice Requires="wpi">
+            <w:drawing>
+              <wp:anchor distT="0" distB="0" distL="114300" distR="114300" simplePos="0" relativeHeight="251663360" behindDoc="0" locked="0" layoutInCell="1" allowOverlap="1" wp14:anchorId="5C77D446" wp14:editId="56A7ABF0">
+                <wp:simplePos x="0" y="0"/>
+                <wp:positionH relativeFrom="column">
+                  <wp:posOffset>448945</wp:posOffset>
+                </wp:positionH>
+                <wp:positionV relativeFrom="paragraph">
+                  <wp:posOffset>3736340</wp:posOffset>
+                </wp:positionV>
+                <wp:extent cx="3604260" cy="2571960"/>
+                <wp:effectExtent l="38100" t="38100" r="53340" b="57150"/>
+                <wp:wrapNone/>
+                <wp:docPr id="9" name="Ink 9"/>
+                <wp:cNvGraphicFramePr/>
+                <a:graphic xmlns:a="http://schemas.openxmlformats.org/drawingml/2006/main">
+                  <a:graphicData uri="http://schemas.microsoft.com/office/word/2010/wordprocessingInk">
+                    <w14:contentPart bwMode="auto" r:id="rId11">
+                      <w14:nvContentPartPr>
+                        <w14:cNvContentPartPr/>
+                      </w14:nvContentPartPr>
+                      <w14:xfrm>
+                        <a:off x="0" y="0"/>
+                        <a:ext cx="3604260" cy="2571960"/>
+                      </w14:xfrm>
+                    </w14:contentPart>
+                  </a:graphicData>
+                </a:graphic>
+              </wp:anchor>
+            </w:drawing>
+          </mc:Choice>
+          <mc:Fallback>
+            <w:pict>
+              <v:shape w14:anchorId="51D9C217" id="Ink 9" o:spid="_x0000_s1026" type="#_x0000_t75" style="position:absolute;margin-left:34.65pt;margin-top:293.5pt;width:285.2pt;height:203.9pt;z-index:251663360;visibility:visible;mso-wrap-style:square;mso-wrap-distance-left:9pt;mso-wrap-distance-top:0;mso-wrap-distance-right:9pt;mso-wrap-distance-bottom:0;mso-position-horizontal:absolute;mso-position-horizontal-relative:text;mso-position-vertical:absolute;mso-position-vertical-relative:text" o:gfxdata="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">
+                <v:imagedata r:id="rId12" o:title=""/>
+              </v:shape>
+            </w:pict>
+          </mc:Fallback>
+        </mc:AlternateContent>
+      </w:r>
       <w:r>
         <w:rPr>
           <w:noProof/>
@@ -2459,7 +2971,7 @@
                     <pic:cNvPicPr/>
                   </pic:nvPicPr>
                   <pic:blipFill>
-                    <a:blip r:embed="rId9" cstate="print">
+                    <a:blip r:embed="rId13" cstate="print">
                       <a:extLst>
                         <a:ext uri="{28A0092B-C50C-407E-A947-70E740481C1C}">
                           <a14:useLocalDpi xmlns:a14="http://schemas.microsoft.com/office/drawing/2010/main" val="0"/>
@@ -2497,24 +3009,22 @@
       </w:pPr>
       <w:r>
         <w:lastRenderedPageBreak/>
-        <w:t>Image 3d</w:t>
-      </w:r>
-    </w:p>
-    <w:p>
-      <w:pPr>
-        <w:pStyle w:val="FirstParagraph"/>
-      </w:pPr>
-      <w:bookmarkStart w:id="18" w:name="section-174"/>
-      <w:bookmarkEnd w:id="18"/>
+        <w:t>Image 3c</w:t>
+      </w:r>
+    </w:p>
+    <w:p>
+      <w:pPr>
+        <w:pStyle w:val="BodyText"/>
+      </w:pPr>
       <w:r>
         <w:rPr>
           <w:noProof/>
         </w:rPr>
         <w:drawing>
-          <wp:inline distT="0" distB="0" distL="0" distR="0" wp14:anchorId="240B5C46" wp14:editId="399C5F64">
-            <wp:extent cx="6987540" cy="5240655"/>
-            <wp:effectExtent l="0" t="2858" r="953" b="952"/>
-            <wp:docPr id="4" name="Picture 4" descr="A close up of text on a white background&#10;&#10;Description automatically generated"/>
+          <wp:inline distT="0" distB="0" distL="0" distR="0" wp14:anchorId="01B98FCF" wp14:editId="4F05649D">
+            <wp:extent cx="5469255" cy="7292340"/>
+            <wp:effectExtent l="0" t="0" r="0" b="3810"/>
+            <wp:docPr id="19" name="Picture 19" descr="A close up of text on a white background&#10;&#10;Description automatically generated"/>
             <wp:cNvGraphicFramePr>
               <a:graphicFrameLocks xmlns:a="http://schemas.openxmlformats.org/drawingml/2006/main" noChangeAspect="1"/>
             </wp:cNvGraphicFramePr>
@@ -2522,11 +3032,11 @@
               <a:graphicData uri="http://schemas.openxmlformats.org/drawingml/2006/picture">
                 <pic:pic xmlns:pic="http://schemas.openxmlformats.org/drawingml/2006/picture">
                   <pic:nvPicPr>
-                    <pic:cNvPr id="4" name="Picture 4" descr="A close up of text on a white background&#10;&#10;Description automatically generated"/>
+                    <pic:cNvPr id="19" name="Picture 19" descr="A close up of text on a white background&#10;&#10;Description automatically generated"/>
                     <pic:cNvPicPr/>
                   </pic:nvPicPr>
                   <pic:blipFill>
-                    <a:blip r:embed="rId10" cstate="print">
+                    <a:blip r:embed="rId14" cstate="print">
                       <a:extLst>
                         <a:ext uri="{28A0092B-C50C-407E-A947-70E740481C1C}">
                           <a14:useLocalDpi xmlns:a14="http://schemas.microsoft.com/office/drawing/2010/main" val="0"/>
@@ -2538,9 +3048,9 @@
                     </a:stretch>
                   </pic:blipFill>
                   <pic:spPr>
-                    <a:xfrm rot="5400000">
+                    <a:xfrm>
                       <a:off x="0" y="0"/>
-                      <a:ext cx="6987540" cy="5240655"/>
+                      <a:ext cx="5469255" cy="7292340"/>
                     </a:xfrm>
                     <a:prstGeom prst="rect">
                       <a:avLst/>
@@ -2551,6 +3061,307 @@
             </a:graphic>
           </wp:inline>
         </w:drawing>
+      </w:r>
+    </w:p>
+    <w:p>
+      <w:r>
+        <w:br w:type="page"/>
+      </w:r>
+    </w:p>
+    <w:p>
+      <w:pPr>
+        <w:pStyle w:val="BodyText"/>
+      </w:pPr>
+    </w:p>
+    <w:p>
+      <w:pPr>
+        <w:pStyle w:val="Heading2"/>
+      </w:pPr>
+      <w:r>
+        <w:t>Image 3d</w:t>
+      </w:r>
+    </w:p>
+    <w:p>
+      <w:pPr>
+        <w:pStyle w:val="BodyText"/>
+      </w:pPr>
+      <w:r>
+        <w:rPr>
+          <w:noProof/>
+        </w:rPr>
+        <w:drawing>
+          <wp:inline distT="0" distB="0" distL="0" distR="0" wp14:anchorId="7A104AD8" wp14:editId="0C3D589D">
+            <wp:extent cx="5280660" cy="7040880"/>
+            <wp:effectExtent l="0" t="0" r="0" b="7620"/>
+            <wp:docPr id="18" name="Picture 18" descr="A close up of text on a whiteboard&#10;&#10;Description automatically generated"/>
+            <wp:cNvGraphicFramePr>
+              <a:graphicFrameLocks xmlns:a="http://schemas.openxmlformats.org/drawingml/2006/main" noChangeAspect="1"/>
+            </wp:cNvGraphicFramePr>
+            <a:graphic xmlns:a="http://schemas.openxmlformats.org/drawingml/2006/main">
+              <a:graphicData uri="http://schemas.openxmlformats.org/drawingml/2006/picture">
+                <pic:pic xmlns:pic="http://schemas.openxmlformats.org/drawingml/2006/picture">
+                  <pic:nvPicPr>
+                    <pic:cNvPr id="18" name="Picture 18" descr="A close up of text on a whiteboard&#10;&#10;Description automatically generated"/>
+                    <pic:cNvPicPr/>
+                  </pic:nvPicPr>
+                  <pic:blipFill>
+                    <a:blip r:embed="rId15" cstate="print">
+                      <a:extLst>
+                        <a:ext uri="{28A0092B-C50C-407E-A947-70E740481C1C}">
+                          <a14:useLocalDpi xmlns:a14="http://schemas.microsoft.com/office/drawing/2010/main" val="0"/>
+                        </a:ext>
+                      </a:extLst>
+                    </a:blip>
+                    <a:stretch>
+                      <a:fillRect/>
+                    </a:stretch>
+                  </pic:blipFill>
+                  <pic:spPr>
+                    <a:xfrm>
+                      <a:off x="0" y="0"/>
+                      <a:ext cx="5280660" cy="7040880"/>
+                    </a:xfrm>
+                    <a:prstGeom prst="rect">
+                      <a:avLst/>
+                    </a:prstGeom>
+                  </pic:spPr>
+                </pic:pic>
+              </a:graphicData>
+            </a:graphic>
+          </wp:inline>
+        </w:drawing>
+      </w:r>
+    </w:p>
+    <w:p>
+      <w:pPr>
+        <w:pStyle w:val="FirstParagraph"/>
+      </w:pPr>
+      <w:bookmarkStart w:id="18" w:name="section-174"/>
+      <w:bookmarkEnd w:id="18"/>
+      <w:r>
+        <w:rPr>
+          <w:noProof/>
+        </w:rPr>
+        <mc:AlternateContent>
+          <mc:Choice Requires="wpi">
+            <w:drawing>
+              <wp:anchor distT="0" distB="0" distL="114300" distR="114300" simplePos="0" relativeHeight="251670528" behindDoc="0" locked="0" layoutInCell="1" allowOverlap="1" wp14:anchorId="31D030CC" wp14:editId="0A26C705">
+                <wp:simplePos x="0" y="0"/>
+                <wp:positionH relativeFrom="column">
+                  <wp:posOffset>4122060</wp:posOffset>
+                </wp:positionH>
+                <wp:positionV relativeFrom="paragraph">
+                  <wp:posOffset>5451055</wp:posOffset>
+                </wp:positionV>
+                <wp:extent cx="360" cy="360"/>
+                <wp:effectExtent l="38100" t="38100" r="57150" b="57150"/>
+                <wp:wrapNone/>
+                <wp:docPr id="16" name="Ink 16"/>
+                <wp:cNvGraphicFramePr/>
+                <a:graphic xmlns:a="http://schemas.openxmlformats.org/drawingml/2006/main">
+                  <a:graphicData uri="http://schemas.microsoft.com/office/word/2010/wordprocessingInk">
+                    <w14:contentPart bwMode="auto" r:id="rId16">
+                      <w14:nvContentPartPr>
+                        <w14:cNvContentPartPr/>
+                      </w14:nvContentPartPr>
+                      <w14:xfrm>
+                        <a:off x="0" y="0"/>
+                        <a:ext cx="360" cy="360"/>
+                      </w14:xfrm>
+                    </w14:contentPart>
+                  </a:graphicData>
+                </a:graphic>
+              </wp:anchor>
+            </w:drawing>
+          </mc:Choice>
+          <mc:Fallback>
+            <w:pict>
+              <v:shape w14:anchorId="367E1DC1" id="Ink 16" o:spid="_x0000_s1026" type="#_x0000_t75" style="position:absolute;margin-left:323.85pt;margin-top:428.5pt;width:1.45pt;height:1.45pt;z-index:251670528;visibility:visible;mso-wrap-style:square;mso-wrap-distance-left:9pt;mso-wrap-distance-top:0;mso-wrap-distance-right:9pt;mso-wrap-distance-bottom:0;mso-position-horizontal:absolute;mso-position-horizontal-relative:text;mso-position-vertical:absolute;mso-position-vertical-relative:text" o:gfxdata="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">
+                <v:imagedata r:id="rId17" o:title=""/>
+              </v:shape>
+            </w:pict>
+          </mc:Fallback>
+        </mc:AlternateContent>
+      </w:r>
+      <w:r>
+        <w:rPr>
+          <w:noProof/>
+        </w:rPr>
+        <mc:AlternateContent>
+          <mc:Choice Requires="wpi">
+            <w:drawing>
+              <wp:anchor distT="0" distB="0" distL="114300" distR="114300" simplePos="0" relativeHeight="251669504" behindDoc="0" locked="0" layoutInCell="1" allowOverlap="1" wp14:anchorId="7863ACDC" wp14:editId="522B5D2D">
+                <wp:simplePos x="0" y="0"/>
+                <wp:positionH relativeFrom="column">
+                  <wp:posOffset>4731540</wp:posOffset>
+                </wp:positionH>
+                <wp:positionV relativeFrom="paragraph">
+                  <wp:posOffset>5733295</wp:posOffset>
+                </wp:positionV>
+                <wp:extent cx="360" cy="360"/>
+                <wp:effectExtent l="38100" t="38100" r="57150" b="57150"/>
+                <wp:wrapNone/>
+                <wp:docPr id="15" name="Ink 15"/>
+                <wp:cNvGraphicFramePr/>
+                <a:graphic xmlns:a="http://schemas.openxmlformats.org/drawingml/2006/main">
+                  <a:graphicData uri="http://schemas.microsoft.com/office/word/2010/wordprocessingInk">
+                    <w14:contentPart bwMode="auto" r:id="rId18">
+                      <w14:nvContentPartPr>
+                        <w14:cNvContentPartPr/>
+                      </w14:nvContentPartPr>
+                      <w14:xfrm>
+                        <a:off x="0" y="0"/>
+                        <a:ext cx="360" cy="360"/>
+                      </w14:xfrm>
+                    </w14:contentPart>
+                  </a:graphicData>
+                </a:graphic>
+              </wp:anchor>
+            </w:drawing>
+          </mc:Choice>
+          <mc:Fallback>
+            <w:pict>
+              <v:shape w14:anchorId="5A1D24E6" id="Ink 15" o:spid="_x0000_s1026" type="#_x0000_t75" style="position:absolute;margin-left:371.85pt;margin-top:450.75pt;width:1.45pt;height:1.45pt;z-index:251669504;visibility:visible;mso-wrap-style:square;mso-wrap-distance-left:9pt;mso-wrap-distance-top:0;mso-wrap-distance-right:9pt;mso-wrap-distance-bottom:0;mso-position-horizontal:absolute;mso-position-horizontal-relative:text;mso-position-vertical:absolute;mso-position-vertical-relative:text" o:gfxdata="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">
+                <v:imagedata r:id="rId17" o:title=""/>
+              </v:shape>
+            </w:pict>
+          </mc:Fallback>
+        </mc:AlternateContent>
+      </w:r>
+      <w:r>
+        <w:rPr>
+          <w:noProof/>
+        </w:rPr>
+        <mc:AlternateContent>
+          <mc:Choice Requires="wpi">
+            <w:drawing>
+              <wp:anchor distT="0" distB="0" distL="114300" distR="114300" simplePos="0" relativeHeight="251668480" behindDoc="0" locked="0" layoutInCell="1" allowOverlap="1" wp14:anchorId="1A806387" wp14:editId="24B5172A">
+                <wp:simplePos x="0" y="0"/>
+                <wp:positionH relativeFrom="column">
+                  <wp:posOffset>2674140</wp:posOffset>
+                </wp:positionH>
+                <wp:positionV relativeFrom="paragraph">
+                  <wp:posOffset>5710255</wp:posOffset>
+                </wp:positionV>
+                <wp:extent cx="360" cy="360"/>
+                <wp:effectExtent l="38100" t="38100" r="57150" b="57150"/>
+                <wp:wrapNone/>
+                <wp:docPr id="14" name="Ink 14"/>
+                <wp:cNvGraphicFramePr/>
+                <a:graphic xmlns:a="http://schemas.openxmlformats.org/drawingml/2006/main">
+                  <a:graphicData uri="http://schemas.microsoft.com/office/word/2010/wordprocessingInk">
+                    <w14:contentPart bwMode="auto" r:id="rId19">
+                      <w14:nvContentPartPr>
+                        <w14:cNvContentPartPr/>
+                      </w14:nvContentPartPr>
+                      <w14:xfrm>
+                        <a:off x="0" y="0"/>
+                        <a:ext cx="360" cy="360"/>
+                      </w14:xfrm>
+                    </w14:contentPart>
+                  </a:graphicData>
+                </a:graphic>
+              </wp:anchor>
+            </w:drawing>
+          </mc:Choice>
+          <mc:Fallback>
+            <w:pict>
+              <v:shape w14:anchorId="56C66E6B" id="Ink 14" o:spid="_x0000_s1026" type="#_x0000_t75" style="position:absolute;margin-left:209.85pt;margin-top:448.95pt;width:1.45pt;height:1.45pt;z-index:251668480;visibility:visible;mso-wrap-style:square;mso-wrap-distance-left:9pt;mso-wrap-distance-top:0;mso-wrap-distance-right:9pt;mso-wrap-distance-bottom:0;mso-position-horizontal:absolute;mso-position-horizontal-relative:text;mso-position-vertical:absolute;mso-position-vertical-relative:text" o:gfxdata="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">
+                <v:imagedata r:id="rId17" o:title=""/>
+              </v:shape>
+            </w:pict>
+          </mc:Fallback>
+        </mc:AlternateContent>
+      </w:r>
+      <w:r>
+        <w:rPr>
+          <w:noProof/>
+        </w:rPr>
+        <mc:AlternateContent>
+          <mc:Choice Requires="wpi">
+            <w:drawing>
+              <wp:anchor distT="0" distB="0" distL="114300" distR="114300" simplePos="0" relativeHeight="251667456" behindDoc="0" locked="0" layoutInCell="1" allowOverlap="1" wp14:anchorId="742C088E" wp14:editId="13AF4256">
+                <wp:simplePos x="0" y="0"/>
+                <wp:positionH relativeFrom="column">
+                  <wp:posOffset>4525980</wp:posOffset>
+                </wp:positionH>
+                <wp:positionV relativeFrom="paragraph">
+                  <wp:posOffset>5710255</wp:posOffset>
+                </wp:positionV>
+                <wp:extent cx="360" cy="360"/>
+                <wp:effectExtent l="38100" t="38100" r="57150" b="57150"/>
+                <wp:wrapNone/>
+                <wp:docPr id="13" name="Ink 13"/>
+                <wp:cNvGraphicFramePr/>
+                <a:graphic xmlns:a="http://schemas.openxmlformats.org/drawingml/2006/main">
+                  <a:graphicData uri="http://schemas.microsoft.com/office/word/2010/wordprocessingInk">
+                    <w14:contentPart bwMode="auto" r:id="rId20">
+                      <w14:nvContentPartPr>
+                        <w14:cNvContentPartPr/>
+                      </w14:nvContentPartPr>
+                      <w14:xfrm>
+                        <a:off x="0" y="0"/>
+                        <a:ext cx="360" cy="360"/>
+                      </w14:xfrm>
+                    </w14:contentPart>
+                  </a:graphicData>
+                </a:graphic>
+              </wp:anchor>
+            </w:drawing>
+          </mc:Choice>
+          <mc:Fallback>
+            <w:pict>
+              <v:shape w14:anchorId="1F501689" id="Ink 13" o:spid="_x0000_s1026" type="#_x0000_t75" style="position:absolute;margin-left:355.7pt;margin-top:448.95pt;width:1.45pt;height:1.45pt;z-index:251667456;visibility:visible;mso-wrap-style:square;mso-wrap-distance-left:9pt;mso-wrap-distance-top:0;mso-wrap-distance-right:9pt;mso-wrap-distance-bottom:0;mso-position-horizontal:absolute;mso-position-horizontal-relative:text;mso-position-vertical:absolute;mso-position-vertical-relative:text" o:gfxdata="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">
+                <v:imagedata r:id="rId17" o:title=""/>
+              </v:shape>
+            </w:pict>
+          </mc:Fallback>
+        </mc:AlternateContent>
+      </w:r>
+      <w:r>
+        <w:rPr>
+          <w:noProof/>
+        </w:rPr>
+        <mc:AlternateContent>
+          <mc:Choice Requires="wpi">
+            <w:drawing>
+              <wp:anchor distT="0" distB="0" distL="114300" distR="114300" simplePos="0" relativeHeight="251665408" behindDoc="0" locked="0" layoutInCell="1" allowOverlap="1" wp14:anchorId="075FEAE4" wp14:editId="7B9DA4E5">
+                <wp:simplePos x="0" y="0"/>
+                <wp:positionH relativeFrom="column">
+                  <wp:posOffset>670020</wp:posOffset>
+                </wp:positionH>
+                <wp:positionV relativeFrom="paragraph">
+                  <wp:posOffset>2456455</wp:posOffset>
+                </wp:positionV>
+                <wp:extent cx="360" cy="360"/>
+                <wp:effectExtent l="38100" t="38100" r="57150" b="57150"/>
+                <wp:wrapNone/>
+                <wp:docPr id="11" name="Ink 11"/>
+                <wp:cNvGraphicFramePr/>
+                <a:graphic xmlns:a="http://schemas.openxmlformats.org/drawingml/2006/main">
+                  <a:graphicData uri="http://schemas.microsoft.com/office/word/2010/wordprocessingInk">
+                    <w14:contentPart bwMode="auto" r:id="rId21">
+                      <w14:nvContentPartPr>
+                        <w14:cNvContentPartPr/>
+                      </w14:nvContentPartPr>
+                      <w14:xfrm>
+                        <a:off x="0" y="0"/>
+                        <a:ext cx="360" cy="360"/>
+                      </w14:xfrm>
+                    </w14:contentPart>
+                  </a:graphicData>
+                </a:graphic>
+              </wp:anchor>
+            </w:drawing>
+          </mc:Choice>
+          <mc:Fallback>
+            <w:pict>
+              <v:shape w14:anchorId="63B65F1E" id="Ink 11" o:spid="_x0000_s1026" type="#_x0000_t75" style="position:absolute;margin-left:52.05pt;margin-top:192.7pt;width:1.45pt;height:1.45pt;z-index:251665408;visibility:visible;mso-wrap-style:square;mso-wrap-distance-left:9pt;mso-wrap-distance-top:0;mso-wrap-distance-right:9pt;mso-wrap-distance-bottom:0;mso-position-horizontal:absolute;mso-position-horizontal-relative:text;mso-position-vertical:absolute;mso-position-vertical-relative:text" o:gfxdata="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">
+                <v:imagedata r:id="rId17" o:title=""/>
+              </v:shape>
+            </w:pict>
+          </mc:Fallback>
+        </mc:AlternateContent>
       </w:r>
     </w:p>
     <w:sectPr>
@@ -3856,7 +4667,226 @@
       <w:szCs w:val="32"/>
     </w:rPr>
   </w:style>
+  <w:style w:type="paragraph" w:styleId="BalloonText">
+    <w:name w:val="Balloon Text"/>
+    <w:basedOn w:val="Normal"/>
+    <w:link w:val="BalloonTextChar"/>
+    <w:semiHidden/>
+    <w:unhideWhenUsed/>
+    <w:rsid w:val="001128BA"/>
+    <w:pPr>
+      <w:spacing w:after="0"/>
+    </w:pPr>
+    <w:rPr>
+      <w:rFonts w:ascii="Segoe UI" w:hAnsi="Segoe UI" w:cs="Segoe UI"/>
+      <w:sz w:val="18"/>
+      <w:szCs w:val="18"/>
+    </w:rPr>
+  </w:style>
+  <w:style w:type="character" w:customStyle="1" w:styleId="BalloonTextChar">
+    <w:name w:val="Balloon Text Char"/>
+    <w:basedOn w:val="DefaultParagraphFont"/>
+    <w:link w:val="BalloonText"/>
+    <w:semiHidden/>
+    <w:rsid w:val="001128BA"/>
+    <w:rPr>
+      <w:rFonts w:ascii="Segoe UI" w:hAnsi="Segoe UI" w:cs="Segoe UI"/>
+      <w:sz w:val="18"/>
+      <w:szCs w:val="18"/>
+    </w:rPr>
+  </w:style>
 </w:styles>
+</file>
+
+<file path=word/ink/ink1.xml><?xml version="1.0" encoding="utf-8"?>
+<inkml:ink xmlns:inkml="http://www.w3.org/2003/InkML">
+  <inkml:definitions>
+    <inkml:context xml:id="ctx0">
+      <inkml:inkSource xml:id="inkSrc0">
+        <inkml:traceFormat>
+          <inkml:channel name="X" type="integer" min="-2.14748E9" max="2.14748E9" units="cm"/>
+          <inkml:channel name="Y" type="integer" min="-2.14748E9" max="2.14748E9" units="cm"/>
+        </inkml:traceFormat>
+        <inkml:channelProperties>
+          <inkml:channelProperty channel="X" name="resolution" value="1000" units="1/cm"/>
+          <inkml:channelProperty channel="Y" name="resolution" value="1000" units="1/cm"/>
+        </inkml:channelProperties>
+      </inkml:inkSource>
+      <inkml:timestamp xml:id="ts0" timeString="2020-09-07T23:48:44.060"/>
+    </inkml:context>
+    <inkml:brush xml:id="br0">
+      <inkml:brushProperty name="width" value="0.05" units="cm"/>
+      <inkml:brushProperty name="height" value="0.05" units="cm"/>
+      <inkml:brushProperty name="color" value="#E71224"/>
+      <inkml:brushProperty name="ignorePressure" value="1"/>
+    </inkml:brush>
+  </inkml:definitions>
+  <inkml:trace contextRef="#ctx0" brushRef="#br0">1 1020,'976'-51,"-63"-60,277-70,164-16,-487 68,390-54,-4 42,-1240 140,546-24,-540 26,-12 0</inkml:trace>
+</inkml:ink>
+</file>
+
+<file path=word/ink/ink2.xml><?xml version="1.0" encoding="utf-8"?>
+<inkml:ink xmlns:inkml="http://www.w3.org/2003/InkML">
+  <inkml:definitions>
+    <inkml:context xml:id="ctx0">
+      <inkml:inkSource xml:id="inkSrc0">
+        <inkml:traceFormat>
+          <inkml:channel name="X" type="integer" min="-2.14748E9" max="2.14748E9" units="cm"/>
+          <inkml:channel name="Y" type="integer" min="-2.14748E9" max="2.14748E9" units="cm"/>
+        </inkml:traceFormat>
+        <inkml:channelProperties>
+          <inkml:channelProperty channel="X" name="resolution" value="1000" units="1/cm"/>
+          <inkml:channelProperty channel="Y" name="resolution" value="1000" units="1/cm"/>
+        </inkml:channelProperties>
+      </inkml:inkSource>
+      <inkml:timestamp xml:id="ts0" timeString="2020-09-07T23:48:31.433"/>
+    </inkml:context>
+    <inkml:brush xml:id="br0">
+      <inkml:brushProperty name="width" value="0.05" units="cm"/>
+      <inkml:brushProperty name="height" value="0.05" units="cm"/>
+      <inkml:brushProperty name="color" value="#E71224"/>
+      <inkml:brushProperty name="ignorePressure" value="1"/>
+    </inkml:brush>
+  </inkml:definitions>
+  <inkml:trace contextRef="#ctx0" brushRef="#br0">1 1037,'530'197,"-15"23,-80-33,1056 356,-1253-471,804 248,-864-264,324 115,-345-102,-4 7,-3 7,-4 6,187 149,-45-4,223 169,-233-214,222 170,-346-220,-3-2,-115-107,3-2,53 31,73 24,-121-62,-29-12,0 0,-1 1,25 21,19 14,299 173,-329-203,-20-11,1 0,-1 1,12 9,-5-1</inkml:trace>
+  <inkml:trace contextRef="#ctx0" brushRef="#br0" timeOffset="1555.14">10013 0,'-14'2,"1"-1,0 2,0-1,0 2,-18 7,-7 1,-33 12,-114 54,-63 52,185-96,-617 408,40-26,225-154,11 24,-654 538,81-138,476-347,-52 17,462-308,-1-5,-99 32,-106 48,234-91,-191 99,180-87,-92 68,-226 208,382-312,-353 259,212-164,65-48,-2-4,-124 51,118-59,69-33,-1-1,-52 10,91-20</inkml:trace>
+  <inkml:trace contextRef="#ctx0" brushRef="#br0" timeOffset="3837.99">3789 423,'-2'0,"1"1,-1-1,1 0,-1 0,1 1,0-1,-1 1,1-1,0 1,-1 0,1 0,0-1,-1 1,1 0,0 0,0 0,0 0,0 0,0 1,0-1,0 0,1 0,-1 1,0-1,1 0,-1 1,1-1,-1 1,1-1,0 1,-1 1,0 7,-1 1,2-1,0 17,0-19,6 82,22 110,-15-118,29 192,37 259,99 503,-99-616,49 193,-64-308,27 109,-42-217,160 661,-192-777,10 164,-24 82,-1-242,4 0,4 0,4 0,3-2,43 126,-8-34,-42-139,9 68,-21-181,1 52</inkml:trace>
+</inkml:ink>
+</file>
+
+<file path=word/ink/ink3.xml><?xml version="1.0" encoding="utf-8"?>
+<inkml:ink xmlns:inkml="http://www.w3.org/2003/InkML">
+  <inkml:definitions>
+    <inkml:context xml:id="ctx0">
+      <inkml:inkSource xml:id="inkSrc0">
+        <inkml:traceFormat>
+          <inkml:channel name="X" type="integer" min="-2.14748E9" max="2.14748E9" units="cm"/>
+          <inkml:channel name="Y" type="integer" min="-2.14748E9" max="2.14748E9" units="cm"/>
+        </inkml:traceFormat>
+        <inkml:channelProperties>
+          <inkml:channelProperty channel="X" name="resolution" value="1000" units="1/cm"/>
+          <inkml:channelProperty channel="Y" name="resolution" value="1000" units="1/cm"/>
+        </inkml:channelProperties>
+      </inkml:inkSource>
+      <inkml:timestamp xml:id="ts0" timeString="2020-09-07T23:55:58.973"/>
+    </inkml:context>
+    <inkml:brush xml:id="br0">
+      <inkml:brushProperty name="width" value="0.05" units="cm"/>
+      <inkml:brushProperty name="height" value="0.05" units="cm"/>
+      <inkml:brushProperty name="color" value="#E71224"/>
+      <inkml:brushProperty name="ignorePressure" value="1"/>
+    </inkml:brush>
+  </inkml:definitions>
+  <inkml:trace contextRef="#ctx0" brushRef="#br0">1 0</inkml:trace>
+</inkml:ink>
+</file>
+
+<file path=word/ink/ink4.xml><?xml version="1.0" encoding="utf-8"?>
+<inkml:ink xmlns:inkml="http://www.w3.org/2003/InkML">
+  <inkml:definitions>
+    <inkml:context xml:id="ctx0">
+      <inkml:inkSource xml:id="inkSrc0">
+        <inkml:traceFormat>
+          <inkml:channel name="X" type="integer" min="-2.14748E9" max="2.14748E9" units="cm"/>
+          <inkml:channel name="Y" type="integer" min="-2.14748E9" max="2.14748E9" units="cm"/>
+        </inkml:traceFormat>
+        <inkml:channelProperties>
+          <inkml:channelProperty channel="X" name="resolution" value="1000" units="1/cm"/>
+          <inkml:channelProperty channel="Y" name="resolution" value="1000" units="1/cm"/>
+        </inkml:channelProperties>
+      </inkml:inkSource>
+      <inkml:timestamp xml:id="ts0" timeString="2020-09-07T23:55:56.452"/>
+    </inkml:context>
+    <inkml:brush xml:id="br0">
+      <inkml:brushProperty name="width" value="0.05" units="cm"/>
+      <inkml:brushProperty name="height" value="0.05" units="cm"/>
+      <inkml:brushProperty name="color" value="#E71224"/>
+      <inkml:brushProperty name="ignorePressure" value="1"/>
+    </inkml:brush>
+  </inkml:definitions>
+  <inkml:trace contextRef="#ctx0" brushRef="#br0">1 0</inkml:trace>
+</inkml:ink>
+</file>
+
+<file path=word/ink/ink5.xml><?xml version="1.0" encoding="utf-8"?>
+<inkml:ink xmlns:inkml="http://www.w3.org/2003/InkML">
+  <inkml:definitions>
+    <inkml:context xml:id="ctx0">
+      <inkml:inkSource xml:id="inkSrc0">
+        <inkml:traceFormat>
+          <inkml:channel name="X" type="integer" min="-2.14748E9" max="2.14748E9" units="cm"/>
+          <inkml:channel name="Y" type="integer" min="-2.14748E9" max="2.14748E9" units="cm"/>
+        </inkml:traceFormat>
+        <inkml:channelProperties>
+          <inkml:channelProperty channel="X" name="resolution" value="1000" units="1/cm"/>
+          <inkml:channelProperty channel="Y" name="resolution" value="1000" units="1/cm"/>
+        </inkml:channelProperties>
+      </inkml:inkSource>
+      <inkml:timestamp xml:id="ts0" timeString="2020-09-07T23:55:55.399"/>
+    </inkml:context>
+    <inkml:brush xml:id="br0">
+      <inkml:brushProperty name="width" value="0.05" units="cm"/>
+      <inkml:brushProperty name="height" value="0.05" units="cm"/>
+      <inkml:brushProperty name="color" value="#E71224"/>
+      <inkml:brushProperty name="ignorePressure" value="1"/>
+    </inkml:brush>
+  </inkml:definitions>
+  <inkml:trace contextRef="#ctx0" brushRef="#br0">1 0</inkml:trace>
+</inkml:ink>
+</file>
+
+<file path=word/ink/ink6.xml><?xml version="1.0" encoding="utf-8"?>
+<inkml:ink xmlns:inkml="http://www.w3.org/2003/InkML">
+  <inkml:definitions>
+    <inkml:context xml:id="ctx0">
+      <inkml:inkSource xml:id="inkSrc0">
+        <inkml:traceFormat>
+          <inkml:channel name="X" type="integer" min="-2.14748E9" max="2.14748E9" units="cm"/>
+          <inkml:channel name="Y" type="integer" min="-2.14748E9" max="2.14748E9" units="cm"/>
+        </inkml:traceFormat>
+        <inkml:channelProperties>
+          <inkml:channelProperty channel="X" name="resolution" value="1000" units="1/cm"/>
+          <inkml:channelProperty channel="Y" name="resolution" value="1000" units="1/cm"/>
+        </inkml:channelProperties>
+      </inkml:inkSource>
+      <inkml:timestamp xml:id="ts0" timeString="2020-09-07T23:55:53.683"/>
+    </inkml:context>
+    <inkml:brush xml:id="br0">
+      <inkml:brushProperty name="width" value="0.05" units="cm"/>
+      <inkml:brushProperty name="height" value="0.05" units="cm"/>
+      <inkml:brushProperty name="color" value="#E71224"/>
+      <inkml:brushProperty name="ignorePressure" value="1"/>
+    </inkml:brush>
+  </inkml:definitions>
+  <inkml:trace contextRef="#ctx0" brushRef="#br0">1 0</inkml:trace>
+</inkml:ink>
+</file>
+
+<file path=word/ink/ink7.xml><?xml version="1.0" encoding="utf-8"?>
+<inkml:ink xmlns:inkml="http://www.w3.org/2003/InkML">
+  <inkml:definitions>
+    <inkml:context xml:id="ctx0">
+      <inkml:inkSource xml:id="inkSrc0">
+        <inkml:traceFormat>
+          <inkml:channel name="X" type="integer" min="-2.14748E9" max="2.14748E9" units="cm"/>
+          <inkml:channel name="Y" type="integer" min="-2.14748E9" max="2.14748E9" units="cm"/>
+        </inkml:traceFormat>
+        <inkml:channelProperties>
+          <inkml:channelProperty channel="X" name="resolution" value="1000" units="1/cm"/>
+          <inkml:channelProperty channel="Y" name="resolution" value="1000" units="1/cm"/>
+        </inkml:channelProperties>
+      </inkml:inkSource>
+      <inkml:timestamp xml:id="ts0" timeString="2020-09-07T23:55:42.909"/>
+    </inkml:context>
+    <inkml:brush xml:id="br0">
+      <inkml:brushProperty name="width" value="0.05" units="cm"/>
+      <inkml:brushProperty name="height" value="0.05" units="cm"/>
+      <inkml:brushProperty name="color" value="#E71224"/>
+      <inkml:brushProperty name="ignorePressure" value="1"/>
+    </inkml:brush>
+  </inkml:definitions>
+  <inkml:trace contextRef="#ctx0" brushRef="#br0">1 0</inkml:trace>
+</inkml:ink>
 </file>
 
 <file path=word/theme/theme1.xml><?xml version="1.0" encoding="utf-8"?>

</xml_diff>